<commit_message>
Project Proposal Documentation Objective Updated
</commit_message>
<xml_diff>
--- a/Document/Project-Proposal-Document.docx
+++ b/Document/Project-Proposal-Document.docx
@@ -853,7 +853,7 @@
                     <pic:cNvPicPr/>
                   </pic:nvPicPr>
                   <pic:blipFill>
-                    <a:blip r:embed="rId7" cstate="print">
+                    <a:blip r:embed="rId8" cstate="print">
                       <a:extLst>
                         <a:ext uri="{28A0092B-C50C-407E-A947-70E740481C1C}">
                           <a14:useLocalDpi xmlns:a14="http://schemas.microsoft.com/office/drawing/2010/main" val="0"/>
@@ -1119,115 +1119,6 @@
         <mc:AlternateContent>
           <mc:Choice Requires="wps">
             <w:drawing>
-              <wp:anchor distT="0" distB="0" distL="114300" distR="114300" simplePos="0" relativeHeight="251669504" behindDoc="0" locked="0" layoutInCell="1" allowOverlap="1" wp14:anchorId="03240B96" wp14:editId="18DD26C0">
-                <wp:simplePos x="0" y="0"/>
-                <wp:positionH relativeFrom="page">
-                  <wp:posOffset>3392805</wp:posOffset>
-                </wp:positionH>
-                <wp:positionV relativeFrom="paragraph">
-                  <wp:posOffset>6419850</wp:posOffset>
-                </wp:positionV>
-                <wp:extent cx="1066800" cy="285750"/>
-                <wp:effectExtent l="0" t="0" r="0" b="0"/>
-                <wp:wrapNone/>
-                <wp:docPr id="11" name="Text Box 11"/>
-                <wp:cNvGraphicFramePr/>
-                <a:graphic xmlns:a="http://schemas.openxmlformats.org/drawingml/2006/main">
-                  <a:graphicData uri="http://schemas.microsoft.com/office/word/2010/wordprocessingShape">
-                    <wps:wsp>
-                      <wps:cNvSpPr txBox="1"/>
-                      <wps:spPr>
-                        <a:xfrm>
-                          <a:off x="0" y="0"/>
-                          <a:ext cx="1066800" cy="285750"/>
-                        </a:xfrm>
-                        <a:prstGeom prst="rect">
-                          <a:avLst/>
-                        </a:prstGeom>
-                        <a:noFill/>
-                        <a:ln w="6350">
-                          <a:noFill/>
-                        </a:ln>
-                      </wps:spPr>
-                      <wps:txbx>
-                        <w:txbxContent>
-                          <w:p>
-                            <w:pPr>
-                              <w:jc w:val="both"/>
-                              <w:rPr>
-                                <w:rFonts w:ascii="Times New Roman" w:hAnsi="Times New Roman" w:cs="Times New Roman"/>
-                                <w:sz w:val="24"/>
-                                <w:szCs w:val="24"/>
-                              </w:rPr>
-                            </w:pPr>
-                            <w:r>
-                              <w:rPr>
-                                <w:rFonts w:ascii="Times New Roman" w:hAnsi="Times New Roman" w:cs="Times New Roman"/>
-                                <w:sz w:val="24"/>
-                                <w:szCs w:val="24"/>
-                              </w:rPr>
-                              <w:t>Sonam Sherpa</w:t>
-                            </w:r>
-                          </w:p>
-                        </w:txbxContent>
-                      </wps:txbx>
-                      <wps:bodyPr rot="0" spcFirstLastPara="0" vertOverflow="overflow" horzOverflow="overflow" vert="horz" wrap="square" lIns="91440" tIns="45720" rIns="91440" bIns="45720" numCol="1" spcCol="0" rtlCol="0" fromWordArt="0" anchor="t" anchorCtr="0" forceAA="0" compatLnSpc="1">
-                        <a:prstTxWarp prst="textNoShape">
-                          <a:avLst/>
-                        </a:prstTxWarp>
-                        <a:noAutofit/>
-                      </wps:bodyPr>
-                    </wps:wsp>
-                  </a:graphicData>
-                </a:graphic>
-                <wp14:sizeRelH relativeFrom="margin">
-                  <wp14:pctWidth>0</wp14:pctWidth>
-                </wp14:sizeRelH>
-                <wp14:sizeRelV relativeFrom="margin">
-                  <wp14:pctHeight>0</wp14:pctHeight>
-                </wp14:sizeRelV>
-              </wp:anchor>
-            </w:drawing>
-          </mc:Choice>
-          <mc:Fallback>
-            <w:pict>
-              <v:shape w14:anchorId="03240B96" id="Text Box 11" o:spid="_x0000_s1035" type="#_x0000_t202" style="position:absolute;left:0;text-align:left;margin-left:267.15pt;margin-top:505.5pt;width:84pt;height:22.5pt;z-index:251669504;visibility:visible;mso-wrap-style:square;mso-width-percent:0;mso-height-percent:0;mso-wrap-distance-left:9pt;mso-wrap-distance-top:0;mso-wrap-distance-right:9pt;mso-wrap-distance-bottom:0;mso-position-horizontal:absolute;mso-position-horizontal-relative:page;mso-position-vertical:absolute;mso-position-vertical-relative:text;mso-width-percent:0;mso-height-percent:0;mso-width-relative:margin;mso-height-relative:margin;v-text-anchor:top" o:gfxdata="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" filled="f" stroked="f" strokeweight=".5pt">
-                <v:textbox>
-                  <w:txbxContent>
-                    <w:p>
-                      <w:pPr>
-                        <w:jc w:val="both"/>
-                        <w:rPr>
-                          <w:rFonts w:ascii="Times New Roman" w:hAnsi="Times New Roman" w:cs="Times New Roman"/>
-                          <w:sz w:val="24"/>
-                          <w:szCs w:val="24"/>
-                        </w:rPr>
-                      </w:pPr>
-                      <w:r>
-                        <w:rPr>
-                          <w:rFonts w:ascii="Times New Roman" w:hAnsi="Times New Roman" w:cs="Times New Roman"/>
-                          <w:sz w:val="24"/>
-                          <w:szCs w:val="24"/>
-                        </w:rPr>
-                        <w:t>Sonam Sherpa</w:t>
-                      </w:r>
-                    </w:p>
-                  </w:txbxContent>
-                </v:textbox>
-                <w10:wrap anchorx="page"/>
-              </v:shape>
-            </w:pict>
-          </mc:Fallback>
-        </mc:AlternateContent>
-      </w:r>
-      <w:r>
-        <w:rPr>
-          <w:rFonts w:ascii="Times New Roman" w:hAnsi="Times New Roman" w:cs="Times New Roman"/>
-          <w:noProof/>
-        </w:rPr>
-        <mc:AlternateContent>
-          <mc:Choice Requires="wps">
-            <w:drawing>
               <wp:anchor distT="0" distB="0" distL="114300" distR="114300" simplePos="0" relativeHeight="251670528" behindDoc="0" locked="0" layoutInCell="1" allowOverlap="1" wp14:anchorId="49E3B5AC" wp14:editId="3FBD53FD">
                 <wp:simplePos x="0" y="0"/>
                 <wp:positionH relativeFrom="page">
@@ -1300,7 +1191,7 @@
           </mc:Choice>
           <mc:Fallback>
             <w:pict>
-              <v:shape w14:anchorId="49E3B5AC" id="Text Box 12" o:spid="_x0000_s1036" type="#_x0000_t202" style="position:absolute;left:0;text-align:left;margin-left:279.4pt;margin-top:532.5pt;width:58.5pt;height:22.5pt;z-index:251670528;visibility:visible;mso-wrap-style:square;mso-width-percent:0;mso-height-percent:0;mso-wrap-distance-left:9pt;mso-wrap-distance-top:0;mso-wrap-distance-right:9pt;mso-wrap-distance-bottom:0;mso-position-horizontal:absolute;mso-position-horizontal-relative:page;mso-position-vertical:absolute;mso-position-vertical-relative:text;mso-width-percent:0;mso-height-percent:0;mso-width-relative:margin;mso-height-relative:margin;v-text-anchor:top" o:gfxdata="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" filled="f" stroked="f" strokeweight=".5pt">
+              <v:shape w14:anchorId="49E3B5AC" id="Text Box 12" o:spid="_x0000_s1035" type="#_x0000_t202" style="position:absolute;left:0;text-align:left;margin-left:279.4pt;margin-top:532.5pt;width:58.5pt;height:22.5pt;z-index:251670528;visibility:visible;mso-wrap-style:square;mso-width-percent:0;mso-height-percent:0;mso-wrap-distance-left:9pt;mso-wrap-distance-top:0;mso-wrap-distance-right:9pt;mso-wrap-distance-bottom:0;mso-position-horizontal:absolute;mso-position-horizontal-relative:page;mso-position-vertical:absolute;mso-position-vertical-relative:text;mso-width-percent:0;mso-height-percent:0;mso-width-relative:margin;mso-height-relative:margin;v-text-anchor:top" o:gfxdata="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" filled="f" stroked="f" strokeweight=".5pt">
                 <v:textbox>
                   <w:txbxContent>
                     <w:p>
@@ -1409,7 +1300,7 @@
           </mc:Choice>
           <mc:Fallback>
             <w:pict>
-              <v:shape w14:anchorId="41579D81" id="Text Box 13" o:spid="_x0000_s1037" type="#_x0000_t202" style="position:absolute;left:0;text-align:left;margin-left:273.65pt;margin-top:559.5pt;width:70.5pt;height:22.5pt;z-index:251671552;visibility:visible;mso-wrap-style:square;mso-width-percent:0;mso-height-percent:0;mso-wrap-distance-left:9pt;mso-wrap-distance-top:0;mso-wrap-distance-right:9pt;mso-wrap-distance-bottom:0;mso-position-horizontal:absolute;mso-position-horizontal-relative:page;mso-position-vertical:absolute;mso-position-vertical-relative:text;mso-width-percent:0;mso-height-percent:0;mso-width-relative:margin;mso-height-relative:margin;v-text-anchor:top" o:gfxdata="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" filled="f" stroked="f" strokeweight=".5pt">
+              <v:shape w14:anchorId="41579D81" id="Text Box 13" o:spid="_x0000_s1036" type="#_x0000_t202" style="position:absolute;left:0;text-align:left;margin-left:273.65pt;margin-top:559.5pt;width:70.5pt;height:22.5pt;z-index:251671552;visibility:visible;mso-wrap-style:square;mso-width-percent:0;mso-height-percent:0;mso-wrap-distance-left:9pt;mso-wrap-distance-top:0;mso-wrap-distance-right:9pt;mso-wrap-distance-bottom:0;mso-position-horizontal:absolute;mso-position-horizontal-relative:page;mso-position-vertical:absolute;mso-position-vertical-relative:text;mso-width-percent:0;mso-height-percent:0;mso-width-relative:margin;mso-height-relative:margin;v-text-anchor:top" o:gfxdata="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" filled="f" stroked="f" strokeweight=".5pt">
                 <v:textbox>
                   <w:txbxContent>
                     <w:p>
@@ -1518,7 +1409,7 @@
           </mc:Choice>
           <mc:Fallback>
             <w:pict>
-              <v:shape w14:anchorId="55777D7F" id="Text Box 14" o:spid="_x0000_s1038" type="#_x0000_t202" style="position:absolute;left:0;text-align:left;margin-left:150.4pt;margin-top:622.5pt;width:137.25pt;height:22.5pt;z-index:251672576;visibility:visible;mso-wrap-style:square;mso-width-percent:0;mso-height-percent:0;mso-wrap-distance-left:9pt;mso-wrap-distance-top:0;mso-wrap-distance-right:9pt;mso-wrap-distance-bottom:0;mso-position-horizontal:absolute;mso-position-horizontal-relative:margin;mso-position-vertical:absolute;mso-position-vertical-relative:text;mso-width-percent:0;mso-height-percent:0;mso-width-relative:margin;mso-height-relative:margin;v-text-anchor:top" o:gfxdata="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" filled="f" stroked="f" strokeweight=".5pt">
+              <v:shape w14:anchorId="55777D7F" id="Text Box 14" o:spid="_x0000_s1037" type="#_x0000_t202" style="position:absolute;left:0;text-align:left;margin-left:150.4pt;margin-top:622.5pt;width:137.25pt;height:22.5pt;z-index:251672576;visibility:visible;mso-wrap-style:square;mso-width-percent:0;mso-height-percent:0;mso-wrap-distance-left:9pt;mso-wrap-distance-top:0;mso-wrap-distance-right:9pt;mso-wrap-distance-bottom:0;mso-position-horizontal:absolute;mso-position-horizontal-relative:margin;mso-position-vertical:absolute;mso-position-vertical-relative:text;mso-width-percent:0;mso-height-percent:0;mso-width-relative:margin;mso-height-relative:margin;v-text-anchor:top" o:gfxdata="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" filled="f" stroked="f" strokeweight=".5pt">
                 <v:textbox>
                   <w:txbxContent>
                     <w:p>
@@ -1629,7 +1520,7 @@
           </mc:Choice>
           <mc:Fallback>
             <w:pict>
-              <v:shape w14:anchorId="4086399C" id="Text Box 15" o:spid="_x0000_s1039" type="#_x0000_t202" style="position:absolute;left:0;text-align:left;margin-left:143.25pt;margin-top:9in;width:151.5pt;height:22.5pt;z-index:251673600;visibility:visible;mso-wrap-style:square;mso-width-percent:0;mso-height-percent:0;mso-wrap-distance-left:9pt;mso-wrap-distance-top:0;mso-wrap-distance-right:9pt;mso-wrap-distance-bottom:0;mso-position-horizontal:absolute;mso-position-horizontal-relative:margin;mso-position-vertical:absolute;mso-position-vertical-relative:text;mso-width-percent:0;mso-height-percent:0;mso-width-relative:margin;mso-height-relative:margin;v-text-anchor:top" o:gfxdata="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" filled="f" stroked="f" strokeweight=".5pt">
+              <v:shape w14:anchorId="4086399C" id="Text Box 15" o:spid="_x0000_s1038" type="#_x0000_t202" style="position:absolute;left:0;text-align:left;margin-left:143.25pt;margin-top:9in;width:151.5pt;height:22.5pt;z-index:251673600;visibility:visible;mso-wrap-style:square;mso-width-percent:0;mso-height-percent:0;mso-wrap-distance-left:9pt;mso-wrap-distance-top:0;mso-wrap-distance-right:9pt;mso-wrap-distance-bottom:0;mso-position-horizontal:absolute;mso-position-horizontal-relative:margin;mso-position-vertical:absolute;mso-position-vertical-relative:text;mso-width-percent:0;mso-height-percent:0;mso-width-relative:margin;mso-height-relative:margin;v-text-anchor:top" o:gfxdata="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" filled="f" stroked="f" strokeweight=".5pt">
                 <v:textbox>
                   <w:txbxContent>
                     <w:p>
@@ -1821,6 +1712,131 @@
           <w:rFonts w:ascii="Times New Roman" w:hAnsi="Times New Roman" w:cs="Times New Roman"/>
         </w:rPr>
       </w:pPr>
+      <w:r>
+        <w:rPr>
+          <w:rFonts w:ascii="Times New Roman" w:hAnsi="Times New Roman" w:cs="Times New Roman"/>
+          <w:noProof/>
+        </w:rPr>
+        <mc:AlternateContent>
+          <mc:Choice Requires="wps">
+            <w:drawing>
+              <wp:anchor distT="0" distB="0" distL="114300" distR="114300" simplePos="0" relativeHeight="251669504" behindDoc="0" locked="0" layoutInCell="1" allowOverlap="1" wp14:anchorId="03240B96" wp14:editId="18DD26C0">
+                <wp:simplePos x="0" y="0"/>
+                <wp:positionH relativeFrom="margin">
+                  <wp:align>center</wp:align>
+                </wp:positionH>
+                <wp:positionV relativeFrom="paragraph">
+                  <wp:posOffset>30661</wp:posOffset>
+                </wp:positionV>
+                <wp:extent cx="2318657" cy="285750"/>
+                <wp:effectExtent l="0" t="0" r="0" b="0"/>
+                <wp:wrapNone/>
+                <wp:docPr id="11" name="Text Box 11"/>
+                <wp:cNvGraphicFramePr/>
+                <a:graphic xmlns:a="http://schemas.openxmlformats.org/drawingml/2006/main">
+                  <a:graphicData uri="http://schemas.microsoft.com/office/word/2010/wordprocessingShape">
+                    <wps:wsp>
+                      <wps:cNvSpPr txBox="1"/>
+                      <wps:spPr>
+                        <a:xfrm>
+                          <a:off x="0" y="0"/>
+                          <a:ext cx="2318657" cy="285750"/>
+                        </a:xfrm>
+                        <a:prstGeom prst="rect">
+                          <a:avLst/>
+                        </a:prstGeom>
+                        <a:noFill/>
+                        <a:ln w="6350">
+                          <a:noFill/>
+                        </a:ln>
+                      </wps:spPr>
+                      <wps:txbx>
+                        <w:txbxContent>
+                          <w:p>
+                            <w:pPr>
+                              <w:jc w:val="both"/>
+                              <w:rPr>
+                                <w:rFonts w:ascii="Times New Roman" w:hAnsi="Times New Roman" w:cs="Times New Roman"/>
+                                <w:sz w:val="24"/>
+                                <w:szCs w:val="24"/>
+                              </w:rPr>
+                            </w:pPr>
+                            <w:r>
+                              <w:rPr>
+                                <w:rFonts w:ascii="Times New Roman" w:hAnsi="Times New Roman" w:cs="Times New Roman"/>
+                                <w:sz w:val="24"/>
+                                <w:szCs w:val="24"/>
+                              </w:rPr>
+                              <w:t>Sonam Sherpa</w:t>
+                            </w:r>
+                            <w:r>
+                              <w:rPr>
+                                <w:rFonts w:ascii="Times New Roman" w:hAnsi="Times New Roman" w:cs="Times New Roman"/>
+                                <w:sz w:val="24"/>
+                                <w:szCs w:val="24"/>
+                              </w:rPr>
+                              <w:t xml:space="preserve"> and Rohan Shrestha</w:t>
+                            </w:r>
+                          </w:p>
+                        </w:txbxContent>
+                      </wps:txbx>
+                      <wps:bodyPr rot="0" spcFirstLastPara="0" vertOverflow="overflow" horzOverflow="overflow" vert="horz" wrap="square" lIns="91440" tIns="45720" rIns="91440" bIns="45720" numCol="1" spcCol="0" rtlCol="0" fromWordArt="0" anchor="t" anchorCtr="0" forceAA="0" compatLnSpc="1">
+                        <a:prstTxWarp prst="textNoShape">
+                          <a:avLst/>
+                        </a:prstTxWarp>
+                        <a:noAutofit/>
+                      </wps:bodyPr>
+                    </wps:wsp>
+                  </a:graphicData>
+                </a:graphic>
+                <wp14:sizeRelH relativeFrom="margin">
+                  <wp14:pctWidth>0</wp14:pctWidth>
+                </wp14:sizeRelH>
+                <wp14:sizeRelV relativeFrom="margin">
+                  <wp14:pctHeight>0</wp14:pctHeight>
+                </wp14:sizeRelV>
+              </wp:anchor>
+            </w:drawing>
+          </mc:Choice>
+          <mc:Fallback>
+            <w:pict>
+              <v:shape w14:anchorId="03240B96" id="Text Box 11" o:spid="_x0000_s1039" type="#_x0000_t202" style="position:absolute;margin-left:0;margin-top:2.4pt;width:182.55pt;height:22.5pt;z-index:251669504;visibility:visible;mso-wrap-style:square;mso-width-percent:0;mso-height-percent:0;mso-wrap-distance-left:9pt;mso-wrap-distance-top:0;mso-wrap-distance-right:9pt;mso-wrap-distance-bottom:0;mso-position-horizontal:center;mso-position-horizontal-relative:margin;mso-position-vertical:absolute;mso-position-vertical-relative:text;mso-width-percent:0;mso-height-percent:0;mso-width-relative:margin;mso-height-relative:margin;v-text-anchor:top" o:gfxdata="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" filled="f" stroked="f" strokeweight=".5pt">
+                <v:textbox>
+                  <w:txbxContent>
+                    <w:p>
+                      <w:pPr>
+                        <w:jc w:val="both"/>
+                        <w:rPr>
+                          <w:rFonts w:ascii="Times New Roman" w:hAnsi="Times New Roman" w:cs="Times New Roman"/>
+                          <w:sz w:val="24"/>
+                          <w:szCs w:val="24"/>
+                        </w:rPr>
+                      </w:pPr>
+                      <w:r>
+                        <w:rPr>
+                          <w:rFonts w:ascii="Times New Roman" w:hAnsi="Times New Roman" w:cs="Times New Roman"/>
+                          <w:sz w:val="24"/>
+                          <w:szCs w:val="24"/>
+                        </w:rPr>
+                        <w:t>Sonam Sherpa</w:t>
+                      </w:r>
+                      <w:r>
+                        <w:rPr>
+                          <w:rFonts w:ascii="Times New Roman" w:hAnsi="Times New Roman" w:cs="Times New Roman"/>
+                          <w:sz w:val="24"/>
+                          <w:szCs w:val="24"/>
+                        </w:rPr>
+                        <w:t xml:space="preserve"> and Rohan Shrestha</w:t>
+                      </w:r>
+                    </w:p>
+                  </w:txbxContent>
+                </v:textbox>
+                <w10:wrap anchorx="margin"/>
+              </v:shape>
+            </w:pict>
+          </mc:Fallback>
+        </mc:AlternateContent>
+      </w:r>
     </w:p>
     <w:p>
       <w:pPr>
@@ -1913,7 +1929,7 @@
               <w:color w:val="000000" w:themeColor="text1"/>
             </w:rPr>
             <w:sectPr>
-              <w:footerReference w:type="default" r:id="rId8"/>
+              <w:footerReference w:type="default" r:id="rId9"/>
               <w:pgSz w:w="12240" w:h="15840"/>
               <w:pgMar w:top="1440" w:right="1440" w:bottom="1440" w:left="1800" w:header="720" w:footer="720" w:gutter="0"/>
               <w:pgNumType w:fmt="lowerRoman" w:start="1"/>
@@ -1962,7 +1978,7 @@
           <w:r>
             <w:fldChar w:fldCharType="separate"/>
           </w:r>
-          <w:hyperlink w:anchor="_Toc173903288" w:history="1">
+          <w:hyperlink w:anchor="_Toc174265051" w:history="1">
             <w:r>
               <w:rPr>
                 <w:rStyle w:val="Hyperlink"/>
@@ -1991,7 +2007,7 @@
                 <w:noProof/>
                 <w:webHidden/>
               </w:rPr>
-              <w:instrText xml:space="preserve"> PAGEREF _Toc173903288 \h </w:instrText>
+              <w:instrText xml:space="preserve"> PAGEREF _Toc174265051 \h </w:instrText>
             </w:r>
             <w:r>
               <w:rPr>
@@ -2033,7 +2049,7 @@
               <w:noProof/>
             </w:rPr>
           </w:pPr>
-          <w:hyperlink w:anchor="_Toc173903289" w:history="1">
+          <w:hyperlink w:anchor="_Toc174265052" w:history="1">
             <w:r>
               <w:rPr>
                 <w:rStyle w:val="Hyperlink"/>
@@ -2062,7 +2078,7 @@
                 <w:noProof/>
                 <w:webHidden/>
               </w:rPr>
-              <w:instrText xml:space="preserve"> PAGEREF _Toc173903289 \h </w:instrText>
+              <w:instrText xml:space="preserve"> PAGEREF _Toc174265052 \h </w:instrText>
             </w:r>
             <w:r>
               <w:rPr>
@@ -2083,6 +2099,77 @@
                 <w:webHidden/>
               </w:rPr>
               <w:t>iv</w:t>
+            </w:r>
+            <w:r>
+              <w:rPr>
+                <w:noProof/>
+                <w:webHidden/>
+              </w:rPr>
+              <w:fldChar w:fldCharType="end"/>
+            </w:r>
+          </w:hyperlink>
+        </w:p>
+        <w:p>
+          <w:pPr>
+            <w:pStyle w:val="TOC1"/>
+            <w:tabs>
+              <w:tab w:val="right" w:leader="dot" w:pos="8990"/>
+            </w:tabs>
+            <w:rPr>
+              <w:rFonts w:cstheme="minorBidi"/>
+              <w:noProof/>
+            </w:rPr>
+          </w:pPr>
+          <w:hyperlink w:anchor="_Toc174265053" w:history="1">
+            <w:r>
+              <w:rPr>
+                <w:rStyle w:val="Hyperlink"/>
+                <w:rFonts w:ascii="Times New Roman" w:hAnsi="Times New Roman"/>
+                <w:b/>
+                <w:noProof/>
+              </w:rPr>
+              <w:t>3. OBJECTIVE</w:t>
+            </w:r>
+            <w:r>
+              <w:rPr>
+                <w:noProof/>
+                <w:webHidden/>
+              </w:rPr>
+              <w:tab/>
+            </w:r>
+            <w:r>
+              <w:rPr>
+                <w:noProof/>
+                <w:webHidden/>
+              </w:rPr>
+              <w:fldChar w:fldCharType="begin"/>
+            </w:r>
+            <w:r>
+              <w:rPr>
+                <w:noProof/>
+                <w:webHidden/>
+              </w:rPr>
+              <w:instrText xml:space="preserve"> PAGEREF _Toc174265053 \h </w:instrText>
+            </w:r>
+            <w:r>
+              <w:rPr>
+                <w:noProof/>
+                <w:webHidden/>
+              </w:rPr>
+            </w:r>
+            <w:r>
+              <w:rPr>
+                <w:noProof/>
+                <w:webHidden/>
+              </w:rPr>
+              <w:fldChar w:fldCharType="separate"/>
+            </w:r>
+            <w:r>
+              <w:rPr>
+                <w:noProof/>
+                <w:webHidden/>
+              </w:rPr>
+              <w:t>v</w:t>
             </w:r>
             <w:r>
               <w:rPr>
@@ -2666,14 +2753,13 @@
           <w:color w:val="000000" w:themeColor="text1"/>
         </w:rPr>
       </w:pPr>
-      <w:bookmarkStart w:id="0" w:name="_Toc173903288"/>
+      <w:bookmarkStart w:id="0" w:name="_Toc174265051"/>
       <w:r>
         <w:rPr>
           <w:rFonts w:ascii="Times New Roman" w:hAnsi="Times New Roman" w:cs="Times New Roman"/>
           <w:b/>
           <w:color w:val="000000" w:themeColor="text1"/>
         </w:rPr>
-        <w:lastRenderedPageBreak/>
         <w:t>1.INTRODUCTION</w:t>
       </w:r>
       <w:bookmarkEnd w:id="0"/>
@@ -2977,7 +3063,7 @@
           <w:color w:val="000000" w:themeColor="text1"/>
         </w:rPr>
       </w:pPr>
-      <w:bookmarkStart w:id="1" w:name="_Toc173903289"/>
+      <w:bookmarkStart w:id="1" w:name="_Toc174265052"/>
       <w:r>
         <w:rPr>
           <w:rFonts w:ascii="Times New Roman" w:hAnsi="Times New Roman" w:cs="Times New Roman"/>
@@ -3096,7 +3182,23 @@
           <w:sz w:val="24"/>
           <w:szCs w:val="24"/>
         </w:rPr>
-        <w:t xml:space="preserve">In order to address the above problems “Scholarship Finder System” is develop. </w:t>
+        <w:t xml:space="preserve">In order to address the above problems “Scholarship Finder System” </w:t>
+      </w:r>
+      <w:r>
+        <w:rPr>
+          <w:rFonts w:ascii="Times New Roman" w:hAnsi="Times New Roman" w:cs="Times New Roman"/>
+          <w:sz w:val="24"/>
+          <w:szCs w:val="24"/>
+        </w:rPr>
+        <w:t>is developed</w:t>
+      </w:r>
+      <w:r>
+        <w:rPr>
+          <w:rFonts w:ascii="Times New Roman" w:hAnsi="Times New Roman" w:cs="Times New Roman"/>
+          <w:sz w:val="24"/>
+          <w:szCs w:val="24"/>
+        </w:rPr>
+        <w:t xml:space="preserve">. </w:t>
       </w:r>
     </w:p>
     <w:p>
@@ -3137,78 +3239,191 @@
           <w:rFonts w:ascii="Times New Roman" w:hAnsi="Times New Roman" w:cs="Times New Roman"/>
         </w:rPr>
       </w:pPr>
-      <w:bookmarkStart w:id="2" w:name="_GoBack"/>
+    </w:p>
+    <w:p>
+      <w:pPr>
+        <w:rPr>
+          <w:rFonts w:ascii="Times New Roman" w:hAnsi="Times New Roman" w:cs="Times New Roman"/>
+        </w:rPr>
+      </w:pPr>
+    </w:p>
+    <w:p>
+      <w:pPr>
+        <w:rPr>
+          <w:rFonts w:ascii="Times New Roman" w:hAnsi="Times New Roman" w:cs="Times New Roman"/>
+        </w:rPr>
+      </w:pPr>
+    </w:p>
+    <w:p>
+      <w:pPr>
+        <w:rPr>
+          <w:rFonts w:ascii="Times New Roman" w:hAnsi="Times New Roman" w:cs="Times New Roman"/>
+        </w:rPr>
+      </w:pPr>
+    </w:p>
+    <w:p>
+      <w:pPr>
+        <w:rPr>
+          <w:rFonts w:ascii="Times New Roman" w:hAnsi="Times New Roman" w:cs="Times New Roman"/>
+        </w:rPr>
+      </w:pPr>
+    </w:p>
+    <w:p>
+      <w:pPr>
+        <w:rPr>
+          <w:rFonts w:ascii="Times New Roman" w:hAnsi="Times New Roman" w:cs="Times New Roman"/>
+        </w:rPr>
+      </w:pPr>
+    </w:p>
+    <w:p>
+      <w:pPr>
+        <w:rPr>
+          <w:rFonts w:ascii="Times New Roman" w:hAnsi="Times New Roman" w:cs="Times New Roman"/>
+        </w:rPr>
+      </w:pPr>
+    </w:p>
+    <w:p>
+      <w:pPr>
+        <w:rPr>
+          <w:rFonts w:ascii="Times New Roman" w:hAnsi="Times New Roman" w:cs="Times New Roman"/>
+        </w:rPr>
+      </w:pPr>
+    </w:p>
+    <w:p>
+      <w:pPr>
+        <w:rPr>
+          <w:rFonts w:ascii="Times New Roman" w:hAnsi="Times New Roman" w:cs="Times New Roman"/>
+        </w:rPr>
+      </w:pPr>
+    </w:p>
+    <w:p>
+      <w:pPr>
+        <w:rPr>
+          <w:rFonts w:ascii="Times New Roman" w:hAnsi="Times New Roman" w:cs="Times New Roman"/>
+        </w:rPr>
+      </w:pPr>
+    </w:p>
+    <w:p>
+      <w:pPr>
+        <w:rPr>
+          <w:rFonts w:ascii="Times New Roman" w:hAnsi="Times New Roman" w:cs="Times New Roman"/>
+        </w:rPr>
+      </w:pPr>
+    </w:p>
+    <w:p>
+      <w:pPr>
+        <w:ind w:firstLine="720"/>
+        <w:rPr>
+          <w:rFonts w:ascii="Times New Roman" w:hAnsi="Times New Roman" w:cs="Times New Roman"/>
+        </w:rPr>
+      </w:pPr>
+    </w:p>
+    <w:p>
+      <w:pPr>
+        <w:ind w:firstLine="720"/>
+        <w:rPr>
+          <w:rFonts w:ascii="Times New Roman" w:hAnsi="Times New Roman" w:cs="Times New Roman"/>
+        </w:rPr>
+      </w:pPr>
+    </w:p>
+    <w:p>
+      <w:pPr>
+        <w:pStyle w:val="Heading1"/>
+        <w:rPr>
+          <w:rFonts w:ascii="Times New Roman" w:hAnsi="Times New Roman" w:cs="Times New Roman"/>
+          <w:b/>
+          <w:color w:val="000000" w:themeColor="text1"/>
+        </w:rPr>
+      </w:pPr>
+      <w:bookmarkStart w:id="2" w:name="_Toc174265053"/>
+      <w:r>
+        <w:rPr>
+          <w:rFonts w:ascii="Times New Roman" w:hAnsi="Times New Roman" w:cs="Times New Roman"/>
+          <w:b/>
+          <w:color w:val="000000" w:themeColor="text1"/>
+        </w:rPr>
+        <w:lastRenderedPageBreak/>
+        <w:t>3. OBJECTIVE</w:t>
+      </w:r>
       <w:bookmarkEnd w:id="2"/>
     </w:p>
-    <w:p>
-      <w:pPr>
-        <w:rPr>
-          <w:rFonts w:ascii="Times New Roman" w:hAnsi="Times New Roman" w:cs="Times New Roman"/>
-        </w:rPr>
-      </w:pPr>
-    </w:p>
-    <w:p>
-      <w:pPr>
-        <w:rPr>
-          <w:rFonts w:ascii="Times New Roman" w:hAnsi="Times New Roman" w:cs="Times New Roman"/>
-        </w:rPr>
-      </w:pPr>
-    </w:p>
-    <w:p>
-      <w:pPr>
-        <w:rPr>
-          <w:rFonts w:ascii="Times New Roman" w:hAnsi="Times New Roman" w:cs="Times New Roman"/>
-        </w:rPr>
-      </w:pPr>
-    </w:p>
-    <w:p>
-      <w:pPr>
-        <w:rPr>
-          <w:rFonts w:ascii="Times New Roman" w:hAnsi="Times New Roman" w:cs="Times New Roman"/>
-        </w:rPr>
-      </w:pPr>
-    </w:p>
-    <w:p>
-      <w:pPr>
-        <w:rPr>
-          <w:rFonts w:ascii="Times New Roman" w:hAnsi="Times New Roman" w:cs="Times New Roman"/>
-        </w:rPr>
-      </w:pPr>
-    </w:p>
-    <w:p>
-      <w:pPr>
-        <w:rPr>
-          <w:rFonts w:ascii="Times New Roman" w:hAnsi="Times New Roman" w:cs="Times New Roman"/>
-        </w:rPr>
-      </w:pPr>
-    </w:p>
-    <w:p>
-      <w:pPr>
-        <w:rPr>
-          <w:rFonts w:ascii="Times New Roman" w:hAnsi="Times New Roman" w:cs="Times New Roman"/>
-        </w:rPr>
-      </w:pPr>
-    </w:p>
-    <w:p>
-      <w:pPr>
-        <w:rPr>
-          <w:rFonts w:ascii="Times New Roman" w:hAnsi="Times New Roman" w:cs="Times New Roman"/>
-        </w:rPr>
-      </w:pPr>
-    </w:p>
-    <w:p>
-      <w:pPr>
-        <w:rPr>
-          <w:rFonts w:ascii="Times New Roman" w:hAnsi="Times New Roman" w:cs="Times New Roman"/>
-        </w:rPr>
-      </w:pPr>
-    </w:p>
-    <w:p>
-      <w:pPr>
-        <w:rPr>
-          <w:rFonts w:ascii="Times New Roman" w:hAnsi="Times New Roman" w:cs="Times New Roman"/>
-        </w:rPr>
-      </w:pPr>
+    <w:p/>
+    <w:p>
+      <w:pPr>
+        <w:rPr>
+          <w:rFonts w:ascii="Times New Roman" w:hAnsi="Times New Roman" w:cs="Times New Roman"/>
+          <w:sz w:val="24"/>
+        </w:rPr>
+      </w:pPr>
+      <w:r>
+        <w:rPr>
+          <w:rFonts w:ascii="Times New Roman" w:hAnsi="Times New Roman" w:cs="Times New Roman"/>
+          <w:sz w:val="24"/>
+        </w:rPr>
+        <w:t xml:space="preserve">Scholarship Finder System aims to assist students to search for scholarships according to the type of scholarship they need, </w:t>
+      </w:r>
+      <w:r>
+        <w:rPr>
+          <w:rFonts w:ascii="Times New Roman" w:hAnsi="Times New Roman" w:cs="Times New Roman"/>
+          <w:sz w:val="24"/>
+        </w:rPr>
+        <w:t>eligibility criteria and so on.</w:t>
+      </w:r>
+    </w:p>
+    <w:p>
+      <w:pPr>
+        <w:rPr>
+          <w:rFonts w:ascii="Times New Roman" w:hAnsi="Times New Roman" w:cs="Times New Roman"/>
+          <w:sz w:val="24"/>
+        </w:rPr>
+      </w:pPr>
+      <w:r>
+        <w:rPr>
+          <w:rFonts w:ascii="Times New Roman" w:hAnsi="Times New Roman" w:cs="Times New Roman"/>
+          <w:sz w:val="24"/>
+        </w:rPr>
+        <w:t>The main objectives of this system are:</w:t>
+      </w:r>
+    </w:p>
+    <w:p>
+      <w:pPr>
+        <w:pStyle w:val="ListParagraph"/>
+        <w:numPr>
+          <w:ilvl w:val="0"/>
+          <w:numId w:val="1"/>
+        </w:numPr>
+        <w:rPr>
+          <w:rFonts w:ascii="Times New Roman" w:hAnsi="Times New Roman" w:cs="Times New Roman"/>
+          <w:sz w:val="24"/>
+        </w:rPr>
+      </w:pPr>
+      <w:r>
+        <w:rPr>
+          <w:rFonts w:ascii="Times New Roman" w:hAnsi="Times New Roman" w:cs="Times New Roman"/>
+          <w:sz w:val="24"/>
+        </w:rPr>
+        <w:t>Create a centralized system where students can efficiently search for scholarship.</w:t>
+      </w:r>
+    </w:p>
+    <w:p>
+      <w:pPr>
+        <w:pStyle w:val="ListParagraph"/>
+        <w:numPr>
+          <w:ilvl w:val="0"/>
+          <w:numId w:val="1"/>
+        </w:numPr>
+        <w:rPr>
+          <w:rFonts w:ascii="Times New Roman" w:hAnsi="Times New Roman" w:cs="Times New Roman"/>
+          <w:sz w:val="24"/>
+        </w:rPr>
+      </w:pPr>
+      <w:r>
+        <w:rPr>
+          <w:rFonts w:ascii="Times New Roman" w:hAnsi="Times New Roman" w:cs="Times New Roman"/>
+          <w:sz w:val="24"/>
+        </w:rPr>
+        <w:t>Filter out scholarships based on eligibility criteria, scholarship type and amount.</w:t>
+      </w:r>
     </w:p>
     <w:p>
       <w:pPr>
@@ -3233,49 +3448,11 @@
           <w:rFonts w:ascii="Times New Roman" w:hAnsi="Times New Roman" w:cs="Times New Roman"/>
         </w:rPr>
       </w:pPr>
-    </w:p>
-    <w:p>
-      <w:pPr>
-        <w:ind w:firstLine="720"/>
-        <w:rPr>
-          <w:rFonts w:ascii="Times New Roman" w:hAnsi="Times New Roman" w:cs="Times New Roman"/>
-        </w:rPr>
-      </w:pPr>
-    </w:p>
-    <w:p>
-      <w:pPr>
-        <w:ind w:firstLine="720"/>
-        <w:rPr>
-          <w:rFonts w:ascii="Times New Roman" w:hAnsi="Times New Roman" w:cs="Times New Roman"/>
-        </w:rPr>
-      </w:pPr>
-    </w:p>
-    <w:p>
-      <w:pPr>
-        <w:ind w:firstLine="720"/>
-        <w:rPr>
-          <w:rFonts w:ascii="Times New Roman" w:hAnsi="Times New Roman" w:cs="Times New Roman"/>
-        </w:rPr>
-      </w:pPr>
-    </w:p>
-    <w:p>
-      <w:pPr>
-        <w:ind w:firstLine="720"/>
-        <w:rPr>
-          <w:rFonts w:ascii="Times New Roman" w:hAnsi="Times New Roman" w:cs="Times New Roman"/>
-        </w:rPr>
-      </w:pPr>
-    </w:p>
-    <w:p>
-      <w:pPr>
-        <w:ind w:firstLine="720"/>
-        <w:rPr>
-          <w:rFonts w:ascii="Times New Roman" w:hAnsi="Times New Roman" w:cs="Times New Roman"/>
-        </w:rPr>
-      </w:pPr>
+      <w:bookmarkStart w:id="3" w:name="_GoBack"/>
+      <w:bookmarkEnd w:id="3"/>
     </w:p>
     <w:sectPr>
-      <w:footerReference w:type="default" r:id="rId9"/>
+      <w:footerReference w:type="default" r:id="rId10"/>
       <w:pgSz w:w="12240" w:h="15840"/>
       <w:pgMar w:top="1440" w:right="1440" w:bottom="1440" w:left="1800" w:header="720" w:footer="720" w:gutter="0"/>
       <w:pgNumType w:fmt="lowerRoman" w:start="1"/>
@@ -3403,6 +3580,127 @@
     </w:p>
   </w:footnote>
 </w:footnotes>
+</file>
+
+<file path=word/numbering.xml><?xml version="1.0" encoding="utf-8"?>
+<w:numbering xmlns:wpc="http://schemas.microsoft.com/office/word/2010/wordprocessingCanvas" xmlns:cx="http://schemas.microsoft.com/office/drawing/2014/chartex" xmlns:cx1="http://schemas.microsoft.com/office/drawing/2015/9/8/chartex" xmlns:cx2="http://schemas.microsoft.com/office/drawing/2015/10/21/chartex" xmlns:cx3="http://schemas.microsoft.com/office/drawing/2016/5/9/chartex" xmlns:cx4="http://schemas.microsoft.com/office/drawing/2016/5/10/chartex" xmlns:cx5="http://schemas.microsoft.com/office/drawing/2016/5/11/chartex" xmlns:cx6="http://schemas.microsoft.com/office/drawing/2016/5/12/chartex" xmlns:cx7="http://schemas.microsoft.com/office/drawing/2016/5/13/chartex" xmlns:cx8="http://schemas.microsoft.com/office/drawing/2016/5/14/chartex" xmlns:mc="http://schemas.openxmlformats.org/markup-compatibility/2006" xmlns:aink="http://schemas.microsoft.com/office/drawing/2016/ink" xmlns:am3d="http://schemas.microsoft.com/office/drawing/2017/model3d" xmlns:o="urn:schemas-microsoft-com:office:office" xmlns:r="http://schemas.openxmlformats.org/officeDocument/2006/relationships" xmlns:m="http://schemas.openxmlformats.org/officeDocument/2006/math" xmlns:v="urn:schemas-microsoft-com:vml" xmlns:wp14="http://schemas.microsoft.com/office/word/2010/wordprocessingDrawing" xmlns:wp="http://schemas.openxmlformats.org/drawingml/2006/wordprocessingDrawing" xmlns:w10="urn:schemas-microsoft-com:office:word" xmlns:w="http://schemas.openxmlformats.org/wordprocessingml/2006/main" xmlns:w14="http://schemas.microsoft.com/office/word/2010/wordml" xmlns:w15="http://schemas.microsoft.com/office/word/2012/wordml" xmlns:w16cid="http://schemas.microsoft.com/office/word/2016/wordml/cid" xmlns:w16se="http://schemas.microsoft.com/office/word/2015/wordml/symex" xmlns:wpg="http://schemas.microsoft.com/office/word/2010/wordprocessingGroup" xmlns:wpi="http://schemas.microsoft.com/office/word/2010/wordprocessingInk" xmlns:wne="http://schemas.microsoft.com/office/word/2006/wordml" xmlns:wps="http://schemas.microsoft.com/office/word/2010/wordprocessingShape" mc:Ignorable="w14 w15 w16se w16cid wp14">
+  <w:abstractNum w:abstractNumId="0" w15:restartNumberingAfterBreak="0">
+    <w:nsid w:val="1D72449D"/>
+    <w:multiLevelType w:val="hybridMultilevel"/>
+    <w:tmpl w:val="F2146FE2"/>
+    <w:lvl w:ilvl="0" w:tplc="04090001">
+      <w:start w:val="1"/>
+      <w:numFmt w:val="bullet"/>
+      <w:lvlText w:val=""/>
+      <w:lvlJc w:val="left"/>
+      <w:pPr>
+        <w:ind w:left="720" w:hanging="360"/>
+      </w:pPr>
+      <w:rPr>
+        <w:rFonts w:ascii="Symbol" w:hAnsi="Symbol" w:hint="default"/>
+      </w:rPr>
+    </w:lvl>
+    <w:lvl w:ilvl="1" w:tplc="04090003" w:tentative="1">
+      <w:start w:val="1"/>
+      <w:numFmt w:val="bullet"/>
+      <w:lvlText w:val="o"/>
+      <w:lvlJc w:val="left"/>
+      <w:pPr>
+        <w:ind w:left="1440" w:hanging="360"/>
+      </w:pPr>
+      <w:rPr>
+        <w:rFonts w:ascii="Courier New" w:hAnsi="Courier New" w:cs="Courier New" w:hint="default"/>
+      </w:rPr>
+    </w:lvl>
+    <w:lvl w:ilvl="2" w:tplc="04090005" w:tentative="1">
+      <w:start w:val="1"/>
+      <w:numFmt w:val="bullet"/>
+      <w:lvlText w:val=""/>
+      <w:lvlJc w:val="left"/>
+      <w:pPr>
+        <w:ind w:left="2160" w:hanging="360"/>
+      </w:pPr>
+      <w:rPr>
+        <w:rFonts w:ascii="Wingdings" w:hAnsi="Wingdings" w:hint="default"/>
+      </w:rPr>
+    </w:lvl>
+    <w:lvl w:ilvl="3" w:tplc="04090001" w:tentative="1">
+      <w:start w:val="1"/>
+      <w:numFmt w:val="bullet"/>
+      <w:lvlText w:val=""/>
+      <w:lvlJc w:val="left"/>
+      <w:pPr>
+        <w:ind w:left="2880" w:hanging="360"/>
+      </w:pPr>
+      <w:rPr>
+        <w:rFonts w:ascii="Symbol" w:hAnsi="Symbol" w:hint="default"/>
+      </w:rPr>
+    </w:lvl>
+    <w:lvl w:ilvl="4" w:tplc="04090003" w:tentative="1">
+      <w:start w:val="1"/>
+      <w:numFmt w:val="bullet"/>
+      <w:lvlText w:val="o"/>
+      <w:lvlJc w:val="left"/>
+      <w:pPr>
+        <w:ind w:left="3600" w:hanging="360"/>
+      </w:pPr>
+      <w:rPr>
+        <w:rFonts w:ascii="Courier New" w:hAnsi="Courier New" w:cs="Courier New" w:hint="default"/>
+      </w:rPr>
+    </w:lvl>
+    <w:lvl w:ilvl="5" w:tplc="04090005" w:tentative="1">
+      <w:start w:val="1"/>
+      <w:numFmt w:val="bullet"/>
+      <w:lvlText w:val=""/>
+      <w:lvlJc w:val="left"/>
+      <w:pPr>
+        <w:ind w:left="4320" w:hanging="360"/>
+      </w:pPr>
+      <w:rPr>
+        <w:rFonts w:ascii="Wingdings" w:hAnsi="Wingdings" w:hint="default"/>
+      </w:rPr>
+    </w:lvl>
+    <w:lvl w:ilvl="6" w:tplc="04090001" w:tentative="1">
+      <w:start w:val="1"/>
+      <w:numFmt w:val="bullet"/>
+      <w:lvlText w:val=""/>
+      <w:lvlJc w:val="left"/>
+      <w:pPr>
+        <w:ind w:left="5040" w:hanging="360"/>
+      </w:pPr>
+      <w:rPr>
+        <w:rFonts w:ascii="Symbol" w:hAnsi="Symbol" w:hint="default"/>
+      </w:rPr>
+    </w:lvl>
+    <w:lvl w:ilvl="7" w:tplc="04090003" w:tentative="1">
+      <w:start w:val="1"/>
+      <w:numFmt w:val="bullet"/>
+      <w:lvlText w:val="o"/>
+      <w:lvlJc w:val="left"/>
+      <w:pPr>
+        <w:ind w:left="5760" w:hanging="360"/>
+      </w:pPr>
+      <w:rPr>
+        <w:rFonts w:ascii="Courier New" w:hAnsi="Courier New" w:cs="Courier New" w:hint="default"/>
+      </w:rPr>
+    </w:lvl>
+    <w:lvl w:ilvl="8" w:tplc="04090005" w:tentative="1">
+      <w:start w:val="1"/>
+      <w:numFmt w:val="bullet"/>
+      <w:lvlText w:val=""/>
+      <w:lvlJc w:val="left"/>
+      <w:pPr>
+        <w:ind w:left="6480" w:hanging="360"/>
+      </w:pPr>
+      <w:rPr>
+        <w:rFonts w:ascii="Wingdings" w:hAnsi="Wingdings" w:hint="default"/>
+      </w:rPr>
+    </w:lvl>
+  </w:abstractNum>
+  <w:num w:numId="1">
+    <w:abstractNumId w:val="0"/>
+  </w:num>
+</w:numbering>
 </file>
 
 <file path=word/styles.xml><?xml version="1.0" encoding="utf-8"?>
@@ -4020,6 +4318,17 @@
       <w:szCs w:val="18"/>
     </w:rPr>
   </w:style>
+  <w:style w:type="paragraph" w:styleId="ListParagraph">
+    <w:name w:val="List Paragraph"/>
+    <w:basedOn w:val="Normal"/>
+    <w:uiPriority w:val="34"/>
+    <w:qFormat/>
+    <w:rsid w:val="00F35984"/>
+    <w:pPr>
+      <w:ind w:left="720"/>
+      <w:contextualSpacing/>
+    </w:pPr>
+  </w:style>
 </w:styles>
 </file>
 
@@ -4289,7 +4598,7 @@
 </file>
 
 <file path=customXml/itemProps1.xml><?xml version="1.0" encoding="utf-8"?>
-<ds:datastoreItem xmlns:ds="http://schemas.openxmlformats.org/officeDocument/2006/customXml" ds:itemID="{17CE0CF6-FB7D-4E43-8BB0-C86E1815A012}">
+<ds:datastoreItem xmlns:ds="http://schemas.openxmlformats.org/officeDocument/2006/customXml" ds:itemID="{8F1FF99F-0DD4-487F-B052-1F636512FD16}">
   <ds:schemaRefs>
     <ds:schemaRef ds:uri="http://schemas.openxmlformats.org/officeDocument/2006/bibliography"/>
   </ds:schemaRefs>

</xml_diff>